<commit_message>
added new blog entry and accompanying images
</commit_message>
<xml_diff>
--- a/JenniferWolfsonResumeMay2015.docx
+++ b/JenniferWolfsonResumeMay2015.docx
@@ -564,7 +564,21 @@
           <w:rFonts w:ascii="Times New Roman" w:hAnsi="Times New Roman" w:cs="Times New Roman"/>
           <w:kern w:val="28"/>
         </w:rPr>
-        <w:t>which I have written about in my blog, linked to above</w:t>
+        <w:t xml:space="preserve">which I have written about in my blog, </w:t>
+      </w:r>
+      <w:r>
+        <w:rPr>
+          <w:rFonts w:ascii="Times New Roman" w:hAnsi="Times New Roman" w:cs="Times New Roman"/>
+          <w:kern w:val="28"/>
+        </w:rPr>
+        <w:t>as seen</w:t>
+      </w:r>
+      <w:r>
+        <w:rPr>
+          <w:rFonts w:ascii="Times New Roman" w:hAnsi="Times New Roman" w:cs="Times New Roman"/>
+          <w:kern w:val="28"/>
+        </w:rPr>
+        <w:t xml:space="preserve"> above</w:t>
       </w:r>
       <w:r>
         <w:rPr>
@@ -613,7 +627,21 @@
           <w:rFonts w:ascii="Times New Roman" w:hAnsi="Times New Roman" w:cs="Times New Roman"/>
           <w:kern w:val="28"/>
         </w:rPr>
-        <w:t xml:space="preserve"> managing an artist’s website on Cargo Collective. I am currently working on </w:t>
+        <w:t xml:space="preserve"> managing a</w:t>
+      </w:r>
+      <w:r>
+        <w:rPr>
+          <w:rFonts w:ascii="Times New Roman" w:hAnsi="Times New Roman" w:cs="Times New Roman"/>
+          <w:kern w:val="28"/>
+        </w:rPr>
+        <w:t xml:space="preserve"> landscape designer</w:t>
+      </w:r>
+      <w:r>
+        <w:rPr>
+          <w:rFonts w:ascii="Times New Roman" w:hAnsi="Times New Roman" w:cs="Times New Roman"/>
+          <w:kern w:val="28"/>
+        </w:rPr>
+        <w:t xml:space="preserve">’s website on Cargo Collective. I am currently working on </w:t>
       </w:r>
       <w:r>
         <w:rPr>
@@ -734,7 +762,15 @@
           <w:bCs/>
           <w:kern w:val="28"/>
         </w:rPr>
-        <w:t xml:space="preserve">some </w:t>
+        <w:t>beginner</w:t>
+      </w:r>
+      <w:r>
+        <w:rPr>
+          <w:rFonts w:ascii="Times New Roman" w:hAnsi="Times New Roman" w:cs="Times New Roman"/>
+          <w:bCs/>
+          <w:kern w:val="28"/>
+        </w:rPr>
+        <w:t xml:space="preserve"> </w:t>
       </w:r>
       <w:r>
         <w:rPr>
@@ -774,7 +810,15 @@
           <w:bCs/>
           <w:kern w:val="28"/>
         </w:rPr>
-        <w:t xml:space="preserve">Java, ISTQB Certified Software Tester, </w:t>
+        <w:t>Java;</w:t>
+      </w:r>
+      <w:r>
+        <w:rPr>
+          <w:rFonts w:ascii="Times New Roman" w:hAnsi="Times New Roman" w:cs="Times New Roman"/>
+          <w:bCs/>
+          <w:kern w:val="28"/>
+        </w:rPr>
+        <w:t xml:space="preserve"> ISTQB Certified Software Tester, </w:t>
       </w:r>
       <w:r>
         <w:rPr>
@@ -1100,7 +1144,23 @@
           <w:bCs/>
           <w:kern w:val="28"/>
         </w:rPr>
-        <w:t>Currently, I am helping to manage an artist’s website</w:t>
+        <w:t xml:space="preserve">Currently, I </w:t>
+      </w:r>
+      <w:r>
+        <w:rPr>
+          <w:rFonts w:ascii="Times New Roman" w:hAnsi="Times New Roman" w:cs="Times New Roman"/>
+          <w:bCs/>
+          <w:kern w:val="28"/>
+        </w:rPr>
+        <w:t>am helping to manage an landscape designer</w:t>
+      </w:r>
+      <w:r>
+        <w:rPr>
+          <w:rFonts w:ascii="Times New Roman" w:hAnsi="Times New Roman" w:cs="Times New Roman"/>
+          <w:bCs/>
+          <w:kern w:val="28"/>
+        </w:rPr>
+        <w:t>’s website</w:t>
       </w:r>
       <w:r>
         <w:rPr>
@@ -4799,7 +4859,7 @@
 </file>
 
 <file path=customXml/itemProps1.xml><?xml version="1.0" encoding="utf-8"?>
-<ds:datastoreItem xmlns:ds="http://schemas.openxmlformats.org/officeDocument/2006/customXml" ds:itemID="{C028A5E0-1D81-B441-B8E5-1C78D9AE1F34}">
+<ds:datastoreItem xmlns:ds="http://schemas.openxmlformats.org/officeDocument/2006/customXml" ds:itemID="{EAE3941D-A39F-DA41-8C92-4A305959CB4A}">
   <ds:schemaRefs>
     <ds:schemaRef ds:uri="http://schemas.openxmlformats.org/officeDocument/2006/bibliography"/>
   </ds:schemaRefs>

</xml_diff>